<commit_message>
feat: add table attributes
</commit_message>
<xml_diff>
--- a/Week5/GUIs for UC-Rush-Order.docx
+++ b/Week5/GUIs for UC-Rush-Order.docx
@@ -8738,6 +8738,8 @@
       </w:tblGrid>
       <w:tr>
         <w:trPr>
+          <w:gridAfter w:val="3"/>
+          <w:wAfter w:w="5164" w:type="dxa"/>
           <w:trHeight w:val="1160"/>
         </w:trPr>
         <w:tc>
@@ -8834,63 +8836,6 @@
               <w:t>screen</w:t>
             </w:r>
           </w:p>
-          <w:p>
-            <w:pPr>
-              <w:rPr>
-                <w:rStyle w:val="BookTitle"/>
-                <w:rFonts w:ascii="Times New Roman" w:hAnsi="Times New Roman" w:cs="Times New Roman"/>
-                <w:b w:val="0"/>
-                <w:bCs w:val="0"/>
-                <w:i w:val="0"/>
-                <w:iCs w:val="0"/>
-                <w:sz w:val="26"/>
-                <w:szCs w:val="26"/>
-              </w:rPr>
-            </w:pPr>
-          </w:p>
-        </w:tc>
-        <w:tc>
-          <w:tcPr>
-            <w:tcW w:w="1745" w:type="dxa"/>
-          </w:tcPr>
-          <w:p>
-            <w:pPr>
-              <w:rPr>
-                <w:rStyle w:val="BookTitle"/>
-                <w:rFonts w:ascii="Times New Roman" w:hAnsi="Times New Roman" w:cs="Times New Roman"/>
-                <w:b w:val="0"/>
-                <w:bCs w:val="0"/>
-                <w:i w:val="0"/>
-                <w:iCs w:val="0"/>
-                <w:sz w:val="26"/>
-                <w:szCs w:val="26"/>
-              </w:rPr>
-            </w:pPr>
-          </w:p>
-        </w:tc>
-        <w:tc>
-          <w:tcPr>
-            <w:tcW w:w="1709" w:type="dxa"/>
-          </w:tcPr>
-          <w:p>
-            <w:pPr>
-              <w:rPr>
-                <w:rStyle w:val="BookTitle"/>
-                <w:rFonts w:ascii="Times New Roman" w:hAnsi="Times New Roman" w:cs="Times New Roman"/>
-                <w:b w:val="0"/>
-                <w:bCs w:val="0"/>
-                <w:i w:val="0"/>
-                <w:iCs w:val="0"/>
-                <w:sz w:val="26"/>
-                <w:szCs w:val="26"/>
-              </w:rPr>
-            </w:pPr>
-          </w:p>
-        </w:tc>
-        <w:tc>
-          <w:tcPr>
-            <w:tcW w:w="1710" w:type="dxa"/>
-          </w:tcPr>
           <w:p>
             <w:pPr>
               <w:rPr>
@@ -9730,6 +9675,816 @@
               </w:rPr>
               <w:t>Left-justified</w:t>
             </w:r>
+          </w:p>
+        </w:tc>
+      </w:tr>
+    </w:tbl>
+    <w:p>
+      <w:pPr>
+        <w:pStyle w:val="ListParagraph"/>
+        <w:ind w:left="400"/>
+        <w:rPr>
+          <w:rFonts w:ascii="Times New Roman" w:hAnsi="Times New Roman" w:cs="Times New Roman"/>
+          <w:lang w:val="en-US"/>
+        </w:rPr>
+      </w:pPr>
+    </w:p>
+    <w:p>
+      <w:pPr>
+        <w:pStyle w:val="ListParagraph"/>
+        <w:ind w:left="400"/>
+        <w:rPr>
+          <w:rFonts w:ascii="Times New Roman" w:hAnsi="Times New Roman" w:cs="Times New Roman"/>
+          <w:lang w:val="en-US"/>
+        </w:rPr>
+      </w:pPr>
+    </w:p>
+    <w:tbl>
+      <w:tblPr>
+        <w:tblStyle w:val="TableGrid"/>
+        <w:tblpPr w:leftFromText="180" w:rightFromText="180" w:vertAnchor="text" w:horzAnchor="margin" w:tblpXSpec="center" w:tblpY="714"/>
+        <w:tblW w:w="0" w:type="auto"/>
+        <w:tblLook w:val="04A0" w:firstRow="1" w:lastRow="0" w:firstColumn="1" w:lastColumn="0" w:noHBand="0" w:noVBand="1"/>
+      </w:tblPr>
+      <w:tblGrid>
+        <w:gridCol w:w="1750"/>
+        <w:gridCol w:w="1770"/>
+        <w:gridCol w:w="1745"/>
+        <w:gridCol w:w="1709"/>
+        <w:gridCol w:w="1710"/>
+      </w:tblGrid>
+      <w:tr>
+        <w:trPr>
+          <w:gridAfter w:val="3"/>
+          <w:wAfter w:w="5164" w:type="dxa"/>
+          <w:trHeight w:val="1160"/>
+        </w:trPr>
+        <w:tc>
+          <w:tcPr>
+            <w:tcW w:w="1750" w:type="dxa"/>
+          </w:tcPr>
+          <w:p>
+            <w:pPr>
+              <w:rPr>
+                <w:rFonts w:ascii="Times New Roman" w:hAnsi="Times New Roman" w:cs="Times New Roman"/>
+                <w:sz w:val="26"/>
+                <w:szCs w:val="26"/>
+              </w:rPr>
+            </w:pPr>
+            <w:r>
+              <w:rPr>
+                <w:rFonts w:ascii="Times New Roman" w:hAnsi="Times New Roman" w:cs="Times New Roman"/>
+                <w:sz w:val="26"/>
+                <w:szCs w:val="26"/>
+              </w:rPr>
+              <w:t>Screen Name</w:t>
+            </w:r>
+          </w:p>
+        </w:tc>
+        <w:tc>
+          <w:tcPr>
+            <w:tcW w:w="1770" w:type="dxa"/>
+          </w:tcPr>
+          <w:p>
+            <w:pPr>
+              <w:rPr>
+                <w:rFonts w:ascii="Times New Roman" w:hAnsi="Times New Roman" w:cs="Times New Roman"/>
+                <w:sz w:val="26"/>
+                <w:szCs w:val="26"/>
+              </w:rPr>
+            </w:pPr>
+            <w:r>
+              <w:rPr>
+                <w:rFonts w:ascii="Times New Roman" w:hAnsi="Times New Roman" w:cs="Times New Roman"/>
+                <w:sz w:val="26"/>
+                <w:szCs w:val="26"/>
+              </w:rPr>
+              <w:t>Additional Rush order info</w:t>
+            </w:r>
+          </w:p>
+        </w:tc>
+      </w:tr>
+      <w:tr>
+        <w:trPr>
+          <w:trHeight w:val="1160"/>
+        </w:trPr>
+        <w:tc>
+          <w:tcPr>
+            <w:tcW w:w="1750" w:type="dxa"/>
+          </w:tcPr>
+          <w:p>
+            <w:pPr>
+              <w:rPr>
+                <w:rStyle w:val="BookTitle"/>
+                <w:rFonts w:ascii="Times New Roman" w:hAnsi="Times New Roman" w:cs="Times New Roman"/>
+                <w:b w:val="0"/>
+                <w:bCs w:val="0"/>
+                <w:i w:val="0"/>
+                <w:iCs w:val="0"/>
+                <w:sz w:val="26"/>
+                <w:szCs w:val="26"/>
+              </w:rPr>
+            </w:pPr>
+            <w:r>
+              <w:rPr>
+                <w:rStyle w:val="BookTitle"/>
+                <w:rFonts w:ascii="Times New Roman" w:hAnsi="Times New Roman" w:cs="Times New Roman"/>
+                <w:b w:val="0"/>
+                <w:bCs w:val="0"/>
+                <w:i w:val="0"/>
+                <w:iCs w:val="0"/>
+                <w:sz w:val="26"/>
+                <w:szCs w:val="26"/>
+              </w:rPr>
+              <w:t>Item name</w:t>
+            </w:r>
+          </w:p>
+        </w:tc>
+        <w:tc>
+          <w:tcPr>
+            <w:tcW w:w="1770" w:type="dxa"/>
+          </w:tcPr>
+          <w:p>
+            <w:pPr>
+              <w:rPr>
+                <w:rStyle w:val="BookTitle"/>
+                <w:rFonts w:ascii="Times New Roman" w:hAnsi="Times New Roman" w:cs="Times New Roman"/>
+                <w:b w:val="0"/>
+                <w:bCs w:val="0"/>
+                <w:i w:val="0"/>
+                <w:iCs w:val="0"/>
+                <w:sz w:val="26"/>
+                <w:szCs w:val="26"/>
+              </w:rPr>
+            </w:pPr>
+            <w:r>
+              <w:rPr>
+                <w:rStyle w:val="BookTitle"/>
+                <w:rFonts w:ascii="Times New Roman" w:hAnsi="Times New Roman" w:cs="Times New Roman"/>
+                <w:b w:val="0"/>
+                <w:bCs w:val="0"/>
+                <w:i w:val="0"/>
+                <w:iCs w:val="0"/>
+                <w:sz w:val="26"/>
+                <w:szCs w:val="26"/>
+              </w:rPr>
+              <w:t>Number of digits (bytes)</w:t>
+            </w:r>
+          </w:p>
+        </w:tc>
+        <w:tc>
+          <w:tcPr>
+            <w:tcW w:w="1745" w:type="dxa"/>
+          </w:tcPr>
+          <w:p>
+            <w:pPr>
+              <w:rPr>
+                <w:rStyle w:val="BookTitle"/>
+                <w:rFonts w:ascii="Times New Roman" w:hAnsi="Times New Roman" w:cs="Times New Roman"/>
+                <w:b w:val="0"/>
+                <w:bCs w:val="0"/>
+                <w:i w:val="0"/>
+                <w:iCs w:val="0"/>
+                <w:sz w:val="26"/>
+                <w:szCs w:val="26"/>
+              </w:rPr>
+            </w:pPr>
+            <w:r>
+              <w:rPr>
+                <w:rStyle w:val="BookTitle"/>
+                <w:rFonts w:ascii="Times New Roman" w:hAnsi="Times New Roman" w:cs="Times New Roman"/>
+                <w:b w:val="0"/>
+                <w:bCs w:val="0"/>
+                <w:i w:val="0"/>
+                <w:iCs w:val="0"/>
+                <w:sz w:val="26"/>
+                <w:szCs w:val="26"/>
+              </w:rPr>
+              <w:t>Type</w:t>
+            </w:r>
+          </w:p>
+        </w:tc>
+        <w:tc>
+          <w:tcPr>
+            <w:tcW w:w="1709" w:type="dxa"/>
+          </w:tcPr>
+          <w:p>
+            <w:pPr>
+              <w:rPr>
+                <w:rStyle w:val="BookTitle"/>
+                <w:rFonts w:ascii="Times New Roman" w:hAnsi="Times New Roman" w:cs="Times New Roman"/>
+                <w:b w:val="0"/>
+                <w:bCs w:val="0"/>
+                <w:i w:val="0"/>
+                <w:iCs w:val="0"/>
+                <w:sz w:val="26"/>
+                <w:szCs w:val="26"/>
+              </w:rPr>
+            </w:pPr>
+            <w:r>
+              <w:rPr>
+                <w:rStyle w:val="BookTitle"/>
+                <w:rFonts w:ascii="Times New Roman" w:hAnsi="Times New Roman" w:cs="Times New Roman"/>
+                <w:b w:val="0"/>
+                <w:bCs w:val="0"/>
+                <w:i w:val="0"/>
+                <w:iCs w:val="0"/>
+                <w:sz w:val="26"/>
+                <w:szCs w:val="26"/>
+              </w:rPr>
+              <w:t>Field attributes</w:t>
+            </w:r>
+          </w:p>
+        </w:tc>
+        <w:tc>
+          <w:tcPr>
+            <w:tcW w:w="1710" w:type="dxa"/>
+          </w:tcPr>
+          <w:p>
+            <w:pPr>
+              <w:rPr>
+                <w:rStyle w:val="BookTitle"/>
+                <w:rFonts w:ascii="Times New Roman" w:hAnsi="Times New Roman" w:cs="Times New Roman"/>
+                <w:b w:val="0"/>
+                <w:bCs w:val="0"/>
+                <w:i w:val="0"/>
+                <w:iCs w:val="0"/>
+                <w:sz w:val="26"/>
+                <w:szCs w:val="26"/>
+              </w:rPr>
+            </w:pPr>
+            <w:r>
+              <w:rPr>
+                <w:rStyle w:val="BookTitle"/>
+                <w:rFonts w:ascii="Times New Roman" w:hAnsi="Times New Roman" w:cs="Times New Roman"/>
+                <w:b w:val="0"/>
+                <w:bCs w:val="0"/>
+                <w:i w:val="0"/>
+                <w:iCs w:val="0"/>
+                <w:sz w:val="26"/>
+                <w:szCs w:val="26"/>
+              </w:rPr>
+              <w:t>Remarks</w:t>
+            </w:r>
+          </w:p>
+        </w:tc>
+      </w:tr>
+      <w:tr>
+        <w:trPr>
+          <w:trHeight w:val="778"/>
+        </w:trPr>
+        <w:tc>
+          <w:tcPr>
+            <w:tcW w:w="1750" w:type="dxa"/>
+          </w:tcPr>
+          <w:p>
+            <w:pPr>
+              <w:rPr>
+                <w:rStyle w:val="BookTitle"/>
+                <w:rFonts w:ascii="Times New Roman" w:hAnsi="Times New Roman" w:cs="Times New Roman"/>
+                <w:b w:val="0"/>
+                <w:bCs w:val="0"/>
+                <w:i w:val="0"/>
+                <w:iCs w:val="0"/>
+                <w:sz w:val="26"/>
+                <w:szCs w:val="26"/>
+                <w:lang w:val="en-US"/>
+              </w:rPr>
+            </w:pPr>
+            <w:r>
+              <w:rPr>
+                <w:rStyle w:val="BookTitle"/>
+                <w:rFonts w:ascii="Times New Roman" w:hAnsi="Times New Roman" w:cs="Times New Roman"/>
+                <w:b w:val="0"/>
+                <w:bCs w:val="0"/>
+                <w:i w:val="0"/>
+                <w:iCs w:val="0"/>
+                <w:sz w:val="26"/>
+                <w:szCs w:val="26"/>
+                <w:lang w:val="en-US"/>
+              </w:rPr>
+              <w:t>Address</w:t>
+            </w:r>
+          </w:p>
+        </w:tc>
+        <w:tc>
+          <w:tcPr>
+            <w:tcW w:w="1770" w:type="dxa"/>
+          </w:tcPr>
+          <w:p>
+            <w:pPr>
+              <w:rPr>
+                <w:rStyle w:val="BookTitle"/>
+                <w:rFonts w:ascii="Times New Roman" w:hAnsi="Times New Roman" w:cs="Times New Roman"/>
+                <w:b w:val="0"/>
+                <w:bCs w:val="0"/>
+                <w:i w:val="0"/>
+                <w:iCs w:val="0"/>
+                <w:sz w:val="26"/>
+                <w:szCs w:val="26"/>
+                <w:lang w:val="en-US"/>
+              </w:rPr>
+            </w:pPr>
+            <w:r>
+              <w:rPr>
+                <w:rStyle w:val="BookTitle"/>
+                <w:rFonts w:ascii="Times New Roman" w:hAnsi="Times New Roman" w:cs="Times New Roman"/>
+                <w:b w:val="0"/>
+                <w:bCs w:val="0"/>
+                <w:i w:val="0"/>
+                <w:iCs w:val="0"/>
+                <w:sz w:val="26"/>
+                <w:szCs w:val="26"/>
+                <w:lang w:val="en-US"/>
+              </w:rPr>
+              <w:t>256</w:t>
+            </w:r>
+          </w:p>
+        </w:tc>
+        <w:tc>
+          <w:tcPr>
+            <w:tcW w:w="1745" w:type="dxa"/>
+          </w:tcPr>
+          <w:p>
+            <w:pPr>
+              <w:rPr>
+                <w:rStyle w:val="BookTitle"/>
+                <w:rFonts w:ascii="Times New Roman" w:hAnsi="Times New Roman" w:cs="Times New Roman"/>
+                <w:b w:val="0"/>
+                <w:bCs w:val="0"/>
+                <w:i w:val="0"/>
+                <w:iCs w:val="0"/>
+                <w:sz w:val="26"/>
+                <w:szCs w:val="26"/>
+              </w:rPr>
+            </w:pPr>
+            <w:r>
+              <w:rPr>
+                <w:rStyle w:val="BookTitle"/>
+                <w:rFonts w:ascii="Times New Roman" w:hAnsi="Times New Roman" w:cs="Times New Roman"/>
+                <w:b w:val="0"/>
+                <w:bCs w:val="0"/>
+                <w:i w:val="0"/>
+                <w:iCs w:val="0"/>
+                <w:sz w:val="26"/>
+                <w:szCs w:val="26"/>
+              </w:rPr>
+              <w:t>Word</w:t>
+            </w:r>
+          </w:p>
+        </w:tc>
+        <w:tc>
+          <w:tcPr>
+            <w:tcW w:w="1709" w:type="dxa"/>
+          </w:tcPr>
+          <w:p>
+            <w:pPr>
+              <w:rPr>
+                <w:rStyle w:val="BookTitle"/>
+                <w:rFonts w:ascii="Times New Roman" w:hAnsi="Times New Roman" w:cs="Times New Roman"/>
+                <w:b w:val="0"/>
+                <w:bCs w:val="0"/>
+                <w:i w:val="0"/>
+                <w:iCs w:val="0"/>
+                <w:sz w:val="26"/>
+                <w:szCs w:val="26"/>
+              </w:rPr>
+            </w:pPr>
+            <w:r>
+              <w:rPr>
+                <w:rStyle w:val="BookTitle"/>
+                <w:rFonts w:ascii="Times New Roman" w:hAnsi="Times New Roman" w:cs="Times New Roman"/>
+                <w:b w:val="0"/>
+                <w:bCs w:val="0"/>
+                <w:i w:val="0"/>
+                <w:iCs w:val="0"/>
+                <w:sz w:val="26"/>
+                <w:szCs w:val="26"/>
+              </w:rPr>
+              <w:t>Black</w:t>
+            </w:r>
+          </w:p>
+        </w:tc>
+        <w:tc>
+          <w:tcPr>
+            <w:tcW w:w="1710" w:type="dxa"/>
+          </w:tcPr>
+          <w:p>
+            <w:pPr>
+              <w:rPr>
+                <w:rStyle w:val="BookTitle"/>
+                <w:rFonts w:ascii="Times New Roman" w:hAnsi="Times New Roman" w:cs="Times New Roman"/>
+                <w:b w:val="0"/>
+                <w:bCs w:val="0"/>
+                <w:i w:val="0"/>
+                <w:iCs w:val="0"/>
+                <w:sz w:val="26"/>
+                <w:szCs w:val="26"/>
+              </w:rPr>
+            </w:pPr>
+            <w:proofErr w:type="gramStart"/>
+            <w:r>
+              <w:rPr>
+                <w:rStyle w:val="BookTitle"/>
+                <w:rFonts w:ascii="Times New Roman" w:hAnsi="Times New Roman" w:cs="Times New Roman"/>
+                <w:b w:val="0"/>
+                <w:bCs w:val="0"/>
+                <w:i w:val="0"/>
+                <w:iCs w:val="0"/>
+                <w:sz w:val="26"/>
+                <w:szCs w:val="26"/>
+                <w:lang w:val="en-US"/>
+              </w:rPr>
+              <w:t>Right</w:t>
+            </w:r>
+            <w:r>
+              <w:rPr>
+                <w:rStyle w:val="BookTitle"/>
+                <w:rFonts w:ascii="Times New Roman" w:hAnsi="Times New Roman" w:cs="Times New Roman"/>
+                <w:b w:val="0"/>
+                <w:bCs w:val="0"/>
+                <w:i w:val="0"/>
+                <w:iCs w:val="0"/>
+                <w:sz w:val="26"/>
+                <w:szCs w:val="26"/>
+              </w:rPr>
+              <w:t>-justified</w:t>
+            </w:r>
+            <w:proofErr w:type="gramEnd"/>
+          </w:p>
+        </w:tc>
+      </w:tr>
+      <w:tr>
+        <w:trPr>
+          <w:trHeight w:val="778"/>
+        </w:trPr>
+        <w:tc>
+          <w:tcPr>
+            <w:tcW w:w="1750" w:type="dxa"/>
+          </w:tcPr>
+          <w:p>
+            <w:pPr>
+              <w:rPr>
+                <w:rStyle w:val="BookTitle"/>
+                <w:rFonts w:ascii="Times New Roman" w:hAnsi="Times New Roman" w:cs="Times New Roman"/>
+                <w:b w:val="0"/>
+                <w:bCs w:val="0"/>
+                <w:i w:val="0"/>
+                <w:iCs w:val="0"/>
+                <w:sz w:val="26"/>
+                <w:szCs w:val="26"/>
+                <w:lang w:val="en-US"/>
+              </w:rPr>
+            </w:pPr>
+            <w:r>
+              <w:rPr>
+                <w:rStyle w:val="BookTitle"/>
+                <w:rFonts w:ascii="Times New Roman" w:hAnsi="Times New Roman" w:cs="Times New Roman"/>
+                <w:b w:val="0"/>
+                <w:bCs w:val="0"/>
+                <w:i w:val="0"/>
+                <w:iCs w:val="0"/>
+                <w:sz w:val="26"/>
+                <w:szCs w:val="26"/>
+                <w:lang w:val="en-US"/>
+              </w:rPr>
+              <w:t>Shipping instruction</w:t>
+            </w:r>
+          </w:p>
+        </w:tc>
+        <w:tc>
+          <w:tcPr>
+            <w:tcW w:w="1770" w:type="dxa"/>
+          </w:tcPr>
+          <w:p>
+            <w:pPr>
+              <w:rPr>
+                <w:rStyle w:val="BookTitle"/>
+                <w:rFonts w:ascii="Times New Roman" w:hAnsi="Times New Roman" w:cs="Times New Roman"/>
+                <w:b w:val="0"/>
+                <w:bCs w:val="0"/>
+                <w:i w:val="0"/>
+                <w:iCs w:val="0"/>
+                <w:sz w:val="26"/>
+                <w:szCs w:val="26"/>
+                <w:lang w:val="en-US"/>
+              </w:rPr>
+            </w:pPr>
+            <w:r>
+              <w:rPr>
+                <w:rStyle w:val="BookTitle"/>
+                <w:rFonts w:ascii="Times New Roman" w:hAnsi="Times New Roman" w:cs="Times New Roman"/>
+                <w:b w:val="0"/>
+                <w:bCs w:val="0"/>
+                <w:i w:val="0"/>
+                <w:iCs w:val="0"/>
+                <w:sz w:val="26"/>
+                <w:szCs w:val="26"/>
+                <w:lang w:val="en-US"/>
+              </w:rPr>
+              <w:t>256</w:t>
+            </w:r>
+          </w:p>
+        </w:tc>
+        <w:tc>
+          <w:tcPr>
+            <w:tcW w:w="1745" w:type="dxa"/>
+          </w:tcPr>
+          <w:p>
+            <w:pPr>
+              <w:rPr>
+                <w:rStyle w:val="BookTitle"/>
+                <w:rFonts w:ascii="Times New Roman" w:hAnsi="Times New Roman" w:cs="Times New Roman"/>
+                <w:b w:val="0"/>
+                <w:bCs w:val="0"/>
+                <w:i w:val="0"/>
+                <w:iCs w:val="0"/>
+                <w:sz w:val="26"/>
+                <w:szCs w:val="26"/>
+                <w:lang w:val="en-US"/>
+              </w:rPr>
+            </w:pPr>
+            <w:r>
+              <w:rPr>
+                <w:rStyle w:val="BookTitle"/>
+                <w:rFonts w:ascii="Times New Roman" w:hAnsi="Times New Roman" w:cs="Times New Roman"/>
+                <w:b w:val="0"/>
+                <w:bCs w:val="0"/>
+                <w:i w:val="0"/>
+                <w:iCs w:val="0"/>
+                <w:sz w:val="26"/>
+                <w:szCs w:val="26"/>
+                <w:lang w:val="en-US"/>
+              </w:rPr>
+              <w:t>Word</w:t>
+            </w:r>
+          </w:p>
+        </w:tc>
+        <w:tc>
+          <w:tcPr>
+            <w:tcW w:w="1709" w:type="dxa"/>
+          </w:tcPr>
+          <w:p>
+            <w:pPr>
+              <w:rPr>
+                <w:rStyle w:val="BookTitle"/>
+                <w:rFonts w:ascii="Times New Roman" w:hAnsi="Times New Roman" w:cs="Times New Roman"/>
+                <w:b w:val="0"/>
+                <w:bCs w:val="0"/>
+                <w:i w:val="0"/>
+                <w:iCs w:val="0"/>
+                <w:sz w:val="26"/>
+                <w:szCs w:val="26"/>
+              </w:rPr>
+            </w:pPr>
+            <w:r>
+              <w:rPr>
+                <w:rStyle w:val="BookTitle"/>
+                <w:rFonts w:ascii="Times New Roman" w:hAnsi="Times New Roman" w:cs="Times New Roman"/>
+                <w:b w:val="0"/>
+                <w:bCs w:val="0"/>
+                <w:i w:val="0"/>
+                <w:iCs w:val="0"/>
+                <w:sz w:val="26"/>
+                <w:szCs w:val="26"/>
+              </w:rPr>
+              <w:t>Black</w:t>
+            </w:r>
+          </w:p>
+        </w:tc>
+        <w:tc>
+          <w:tcPr>
+            <w:tcW w:w="1710" w:type="dxa"/>
+          </w:tcPr>
+          <w:p>
+            <w:pPr>
+              <w:rPr>
+                <w:rStyle w:val="BookTitle"/>
+                <w:rFonts w:ascii="Times New Roman" w:hAnsi="Times New Roman" w:cs="Times New Roman"/>
+                <w:b w:val="0"/>
+                <w:bCs w:val="0"/>
+                <w:i w:val="0"/>
+                <w:iCs w:val="0"/>
+                <w:sz w:val="26"/>
+                <w:szCs w:val="26"/>
+              </w:rPr>
+            </w:pPr>
+            <w:proofErr w:type="gramStart"/>
+            <w:r>
+              <w:rPr>
+                <w:rStyle w:val="BookTitle"/>
+                <w:rFonts w:ascii="Times New Roman" w:hAnsi="Times New Roman" w:cs="Times New Roman"/>
+                <w:b w:val="0"/>
+                <w:bCs w:val="0"/>
+                <w:i w:val="0"/>
+                <w:iCs w:val="0"/>
+                <w:sz w:val="26"/>
+                <w:szCs w:val="26"/>
+                <w:lang w:val="en-US"/>
+              </w:rPr>
+              <w:t>Right</w:t>
+            </w:r>
+            <w:r>
+              <w:rPr>
+                <w:rStyle w:val="BookTitle"/>
+                <w:rFonts w:ascii="Times New Roman" w:hAnsi="Times New Roman" w:cs="Times New Roman"/>
+                <w:b w:val="0"/>
+                <w:bCs w:val="0"/>
+                <w:i w:val="0"/>
+                <w:iCs w:val="0"/>
+                <w:sz w:val="26"/>
+                <w:szCs w:val="26"/>
+              </w:rPr>
+              <w:t>-justified</w:t>
+            </w:r>
+            <w:proofErr w:type="gramEnd"/>
+          </w:p>
+        </w:tc>
+      </w:tr>
+      <w:tr>
+        <w:trPr>
+          <w:trHeight w:val="763"/>
+        </w:trPr>
+        <w:tc>
+          <w:tcPr>
+            <w:tcW w:w="1750" w:type="dxa"/>
+          </w:tcPr>
+          <w:p>
+            <w:pPr>
+              <w:rPr>
+                <w:rStyle w:val="BookTitle"/>
+                <w:rFonts w:ascii="Times New Roman" w:hAnsi="Times New Roman" w:cs="Times New Roman"/>
+                <w:b w:val="0"/>
+                <w:bCs w:val="0"/>
+                <w:i w:val="0"/>
+                <w:iCs w:val="0"/>
+                <w:sz w:val="26"/>
+                <w:szCs w:val="26"/>
+                <w:lang w:val="en-US"/>
+              </w:rPr>
+            </w:pPr>
+            <w:r>
+              <w:rPr>
+                <w:rStyle w:val="BookTitle"/>
+                <w:rFonts w:ascii="Times New Roman" w:hAnsi="Times New Roman" w:cs="Times New Roman"/>
+                <w:b w:val="0"/>
+                <w:bCs w:val="0"/>
+                <w:i w:val="0"/>
+                <w:iCs w:val="0"/>
+                <w:sz w:val="26"/>
+                <w:szCs w:val="26"/>
+                <w:lang w:val="en-US"/>
+              </w:rPr>
+              <w:t>Expected delivery time</w:t>
+            </w:r>
+          </w:p>
+        </w:tc>
+        <w:tc>
+          <w:tcPr>
+            <w:tcW w:w="1770" w:type="dxa"/>
+          </w:tcPr>
+          <w:p>
+            <w:pPr>
+              <w:rPr>
+                <w:rStyle w:val="BookTitle"/>
+                <w:rFonts w:ascii="Times New Roman" w:hAnsi="Times New Roman" w:cs="Times New Roman"/>
+                <w:b w:val="0"/>
+                <w:bCs w:val="0"/>
+                <w:i w:val="0"/>
+                <w:iCs w:val="0"/>
+                <w:sz w:val="26"/>
+                <w:szCs w:val="26"/>
+                <w:lang w:val="en-US"/>
+              </w:rPr>
+            </w:pPr>
+            <w:r>
+              <w:rPr>
+                <w:rStyle w:val="BookTitle"/>
+                <w:rFonts w:ascii="Times New Roman" w:hAnsi="Times New Roman" w:cs="Times New Roman"/>
+                <w:b w:val="0"/>
+                <w:bCs w:val="0"/>
+                <w:i w:val="0"/>
+                <w:iCs w:val="0"/>
+                <w:sz w:val="26"/>
+                <w:szCs w:val="26"/>
+                <w:lang w:val="en-US"/>
+              </w:rPr>
+              <w:t>24</w:t>
+            </w:r>
+          </w:p>
+        </w:tc>
+        <w:tc>
+          <w:tcPr>
+            <w:tcW w:w="1745" w:type="dxa"/>
+          </w:tcPr>
+          <w:p>
+            <w:pPr>
+              <w:rPr>
+                <w:rStyle w:val="BookTitle"/>
+                <w:rFonts w:ascii="Times New Roman" w:hAnsi="Times New Roman" w:cs="Times New Roman"/>
+                <w:b w:val="0"/>
+                <w:bCs w:val="0"/>
+                <w:i w:val="0"/>
+                <w:iCs w:val="0"/>
+                <w:sz w:val="26"/>
+                <w:szCs w:val="26"/>
+                <w:lang w:val="en-US"/>
+              </w:rPr>
+            </w:pPr>
+            <w:r>
+              <w:rPr>
+                <w:rStyle w:val="BookTitle"/>
+                <w:rFonts w:ascii="Times New Roman" w:hAnsi="Times New Roman" w:cs="Times New Roman"/>
+                <w:b w:val="0"/>
+                <w:bCs w:val="0"/>
+                <w:i w:val="0"/>
+                <w:iCs w:val="0"/>
+                <w:sz w:val="26"/>
+                <w:szCs w:val="26"/>
+                <w:lang w:val="en-US"/>
+              </w:rPr>
+              <w:t>Enum</w:t>
+            </w:r>
+          </w:p>
+        </w:tc>
+        <w:tc>
+          <w:tcPr>
+            <w:tcW w:w="1709" w:type="dxa"/>
+          </w:tcPr>
+          <w:p>
+            <w:pPr>
+              <w:rPr>
+                <w:rStyle w:val="BookTitle"/>
+                <w:rFonts w:ascii="Times New Roman" w:hAnsi="Times New Roman" w:cs="Times New Roman"/>
+                <w:b w:val="0"/>
+                <w:bCs w:val="0"/>
+                <w:i w:val="0"/>
+                <w:iCs w:val="0"/>
+                <w:sz w:val="26"/>
+                <w:szCs w:val="26"/>
+              </w:rPr>
+            </w:pPr>
+            <w:r>
+              <w:rPr>
+                <w:rStyle w:val="BookTitle"/>
+                <w:rFonts w:ascii="Times New Roman" w:hAnsi="Times New Roman" w:cs="Times New Roman"/>
+                <w:b w:val="0"/>
+                <w:bCs w:val="0"/>
+                <w:i w:val="0"/>
+                <w:iCs w:val="0"/>
+                <w:sz w:val="26"/>
+                <w:szCs w:val="26"/>
+              </w:rPr>
+              <w:t>Black</w:t>
+            </w:r>
+          </w:p>
+        </w:tc>
+        <w:tc>
+          <w:tcPr>
+            <w:tcW w:w="1710" w:type="dxa"/>
+          </w:tcPr>
+          <w:p>
+            <w:pPr>
+              <w:rPr>
+                <w:rStyle w:val="BookTitle"/>
+                <w:rFonts w:ascii="Times New Roman" w:hAnsi="Times New Roman" w:cs="Times New Roman"/>
+                <w:b w:val="0"/>
+                <w:bCs w:val="0"/>
+                <w:i w:val="0"/>
+                <w:iCs w:val="0"/>
+                <w:sz w:val="26"/>
+                <w:szCs w:val="26"/>
+              </w:rPr>
+            </w:pPr>
+            <w:proofErr w:type="gramStart"/>
+            <w:r>
+              <w:rPr>
+                <w:rStyle w:val="BookTitle"/>
+                <w:rFonts w:ascii="Times New Roman" w:hAnsi="Times New Roman" w:cs="Times New Roman"/>
+                <w:b w:val="0"/>
+                <w:bCs w:val="0"/>
+                <w:i w:val="0"/>
+                <w:iCs w:val="0"/>
+                <w:sz w:val="26"/>
+                <w:szCs w:val="26"/>
+                <w:lang w:val="en-US"/>
+              </w:rPr>
+              <w:t>Right</w:t>
+            </w:r>
+            <w:r>
+              <w:rPr>
+                <w:rStyle w:val="BookTitle"/>
+                <w:rFonts w:ascii="Times New Roman" w:hAnsi="Times New Roman" w:cs="Times New Roman"/>
+                <w:b w:val="0"/>
+                <w:bCs w:val="0"/>
+                <w:i w:val="0"/>
+                <w:iCs w:val="0"/>
+                <w:sz w:val="26"/>
+                <w:szCs w:val="26"/>
+              </w:rPr>
+              <w:t>-justified</w:t>
+            </w:r>
+            <w:proofErr w:type="gramEnd"/>
           </w:p>
         </w:tc>
       </w:tr>

</xml_diff>